<commit_message>
Update on Design Document & Test Result Spreadsheet added
</commit_message>
<xml_diff>
--- a/V1.03 - Analysis and Design Document.docx
+++ b/V1.03 - Analysis and Design Document.docx
@@ -3113,12 +3113,12 @@
           <wp:inline distB="114300" distT="114300" distL="114300" distR="114300">
             <wp:extent cx="5943600" cy="3060266"/>
             <wp:effectExtent b="0" l="0" r="0" t="0"/>
-            <wp:docPr id="5" name="image3.png"/>
+            <wp:docPr id="5" name="image2.png"/>
             <a:graphic>
               <a:graphicData uri="http://schemas.openxmlformats.org/drawingml/2006/picture">
                 <pic:pic>
                   <pic:nvPicPr>
-                    <pic:cNvPr id="0" name="image3.png"/>
+                    <pic:cNvPr id="0" name="image2.png"/>
                     <pic:cNvPicPr preferRelativeResize="0"/>
                   </pic:nvPicPr>
                   <pic:blipFill>
@@ -3220,12 +3220,12 @@
           <wp:inline distB="114300" distT="114300" distL="114300" distR="114300">
             <wp:extent cx="5943600" cy="3454400"/>
             <wp:effectExtent b="0" l="0" r="0" t="0"/>
-            <wp:docPr id="1" name="image4.png"/>
+            <wp:docPr id="1" name="image1.png"/>
             <a:graphic>
               <a:graphicData uri="http://schemas.openxmlformats.org/drawingml/2006/picture">
                 <pic:pic>
                   <pic:nvPicPr>
-                    <pic:cNvPr id="0" name="image4.png"/>
+                    <pic:cNvPr id="0" name="image1.png"/>
                     <pic:cNvPicPr preferRelativeResize="0"/>
                   </pic:nvPicPr>
                   <pic:blipFill>
@@ -3317,12 +3317,12 @@
           <wp:inline distB="114300" distT="114300" distL="114300" distR="114300">
             <wp:extent cx="5943600" cy="3009900"/>
             <wp:effectExtent b="0" l="0" r="0" t="0"/>
-            <wp:docPr id="4" name="image2.png"/>
+            <wp:docPr id="4" name="image3.png"/>
             <a:graphic>
               <a:graphicData uri="http://schemas.openxmlformats.org/drawingml/2006/picture">
                 <pic:pic>
                   <pic:nvPicPr>
-                    <pic:cNvPr id="0" name="image2.png"/>
+                    <pic:cNvPr id="0" name="image3.png"/>
                     <pic:cNvPicPr preferRelativeResize="0"/>
                   </pic:nvPicPr>
                   <pic:blipFill>
@@ -9896,12 +9896,12 @@
           <wp:inline distB="114300" distT="114300" distL="114300" distR="114300">
             <wp:extent cx="5943600" cy="3454400"/>
             <wp:effectExtent b="0" l="0" r="0" t="0"/>
-            <wp:docPr id="6" name="image4.png"/>
+            <wp:docPr id="6" name="image1.png"/>
             <a:graphic>
               <a:graphicData uri="http://schemas.openxmlformats.org/drawingml/2006/picture">
                 <pic:pic>
                   <pic:nvPicPr>
-                    <pic:cNvPr id="0" name="image4.png"/>
+                    <pic:cNvPr id="0" name="image1.png"/>
                     <pic:cNvPicPr preferRelativeResize="0"/>
                   </pic:nvPicPr>
                   <pic:blipFill>
@@ -9963,12 +9963,12 @@
           <wp:inline distB="114300" distT="114300" distL="114300" distR="114300">
             <wp:extent cx="5943600" cy="3009900"/>
             <wp:effectExtent b="0" l="0" r="0" t="0"/>
-            <wp:docPr id="2" name="image2.png"/>
+            <wp:docPr id="2" name="image3.png"/>
             <a:graphic>
               <a:graphicData uri="http://schemas.openxmlformats.org/drawingml/2006/picture">
                 <pic:pic>
                   <pic:nvPicPr>
-                    <pic:cNvPr id="0" name="image2.png"/>
+                    <pic:cNvPr id="0" name="image3.png"/>
                     <pic:cNvPicPr preferRelativeResize="0"/>
                   </pic:nvPicPr>
                   <pic:blipFill>
@@ -10531,12 +10531,12 @@
           <wp:inline distB="114300" distT="114300" distL="114300" distR="114300">
             <wp:extent cx="5943600" cy="5118100"/>
             <wp:effectExtent b="0" l="0" r="0" t="0"/>
-            <wp:docPr id="3" name="image1.png"/>
+            <wp:docPr id="3" name="image4.png"/>
             <a:graphic>
               <a:graphicData uri="http://schemas.openxmlformats.org/drawingml/2006/picture">
                 <pic:pic>
                   <pic:nvPicPr>
-                    <pic:cNvPr id="0" name="image1.png"/>
+                    <pic:cNvPr id="0" name="image4.png"/>
                     <pic:cNvPicPr preferRelativeResize="0"/>
                   </pic:nvPicPr>
                   <pic:blipFill>
@@ -11356,113 +11356,13 @@
         <w:pStyle w:val="Heading2"/>
         <w:rPr/>
       </w:pPr>
-      <w:bookmarkStart w:colFirst="0" w:colLast="0" w:name="_slro9gk28mmi" w:id="42"/>
+      <w:bookmarkStart w:colFirst="0" w:colLast="0" w:name="_ncuj13cq1fhd" w:id="42"/>
       <w:bookmarkEnd w:id="42"/>
       <w:r>
         <w:rPr>
           <w:rtl w:val="0"/>
         </w:rPr>
-        <w:t xml:space="preserve">5.4 - Filter Test</w:t>
-      </w:r>
-    </w:p>
-    <w:p>
-      <w:pPr>
-        <w:rPr>
-          <w:b w:val="0"/>
-        </w:rPr>
-      </w:pPr>
-      <w:r>
-        <w:rPr>
-          <w:rtl w:val="0"/>
-        </w:rPr>
-        <w:t xml:space="preserve">Test Input</w:t>
-      </w:r>
-      <w:r>
-        <w:rPr>
-          <w:b w:val="0"/>
-          <w:rtl w:val="0"/>
-        </w:rPr>
-        <w:t xml:space="preserve">: Play a pre-recorded audio sample containing subway announcements mixed with low-frequency background noise.</w:t>
-      </w:r>
-    </w:p>
-    <w:p>
-      <w:pPr>
-        <w:rPr>
-          <w:b w:val="0"/>
-        </w:rPr>
-      </w:pPr>
-      <w:r>
-        <w:rPr>
-          <w:rtl w:val="0"/>
-        </w:rPr>
-        <w:t xml:space="preserve">Quantifiable Measurable Standard</w:t>
-      </w:r>
-      <w:r>
-        <w:rPr>
-          <w:b w:val="0"/>
-          <w:rtl w:val="0"/>
-        </w:rPr>
-        <w:t xml:space="preserve">: Frequency response and clarity. Use an </w:t>
-      </w:r>
-      <w:r>
-        <w:rPr>
-          <w:rtl w:val="0"/>
-        </w:rPr>
-        <w:t xml:space="preserve">oscilloscope</w:t>
-      </w:r>
-      <w:r>
-        <w:rPr>
-          <w:b w:val="0"/>
-          <w:rtl w:val="0"/>
-        </w:rPr>
-        <w:t xml:space="preserve"> to observe the output waveform before and after applying the high-pass filter. Look for reduced amplitude in the lower frequencies (below 500 Hz) and preservation in the speech range (500 Hz - 8 kHz).</w:t>
-      </w:r>
-    </w:p>
-    <w:p>
-      <w:pPr>
-        <w:rPr>
-          <w:b w:val="0"/>
-        </w:rPr>
-      </w:pPr>
-      <w:r>
-        <w:rPr>
-          <w:rtl w:val="0"/>
-        </w:rPr>
-        <w:t xml:space="preserve">Pass/Fail Criteria</w:t>
-      </w:r>
-      <w:r>
-        <w:rPr>
-          <w:b w:val="0"/>
-          <w:rtl w:val="0"/>
-        </w:rPr>
-        <w:t xml:space="preserve">: The low-frequency noise (below 500 Hz) should be visibly attenuated by at least </w:t>
-      </w:r>
-      <w:r>
-        <w:rPr>
-          <w:rtl w:val="0"/>
-        </w:rPr>
-        <w:t xml:space="preserve">50%</w:t>
-      </w:r>
-      <w:r>
-        <w:rPr>
-          <w:b w:val="0"/>
-          <w:rtl w:val="0"/>
-        </w:rPr>
-        <w:t xml:space="preserve">, while the audio signal in the speech frequency range remains clear.</w:t>
-      </w:r>
-    </w:p>
-    <w:p>
-      <w:pPr>
-        <w:pStyle w:val="Heading2"/>
-        <w:rPr/>
-      </w:pPr>
-      <w:bookmarkStart w:colFirst="0" w:colLast="0" w:name="_ncuj13cq1fhd" w:id="43"/>
-      <w:bookmarkEnd w:id="43"/>
-      <w:r>
-        <w:rPr>
-          <w:rtl w:val="0"/>
-        </w:rPr>
-        <w:t xml:space="preserve">5.2 - Announcement Display Test</w:t>
+        <w:t xml:space="preserve">5.4 - Announcement Display Test</w:t>
       </w:r>
     </w:p>
     <w:p>
@@ -11523,13 +11423,13 @@
         <w:pStyle w:val="Heading2"/>
         <w:rPr/>
       </w:pPr>
-      <w:bookmarkStart w:colFirst="0" w:colLast="0" w:name="_7atea5x81c1r" w:id="44"/>
-      <w:bookmarkEnd w:id="44"/>
-      <w:r>
-        <w:rPr>
-          <w:rtl w:val="0"/>
-        </w:rPr>
-        <w:t xml:space="preserve">5.6 - UART Transmission Test</w:t>
+      <w:bookmarkStart w:colFirst="0" w:colLast="0" w:name="_7atea5x81c1r" w:id="43"/>
+      <w:bookmarkEnd w:id="43"/>
+      <w:r>
+        <w:rPr>
+          <w:rtl w:val="0"/>
+        </w:rPr>
+        <w:t xml:space="preserve">5.5 - UART Transmission Test</w:t>
       </w:r>
     </w:p>
     <w:p>

</xml_diff>